<commit_message>
Finished right before mapper
</commit_message>
<xml_diff>
--- a/cse6250/bigbox/homeworks/hw2/homework2_answer.docx
+++ b/cse6250/bigbox/homeworks/hw2/homework2_answer.docx
@@ -5369,6 +5369,11 @@
       </w:r>
     </w:p>
     <w:p>
+      <w:pPr>
+        <w:rPr>
+          <w:b/>
+        </w:rPr>
+      </w:pPr>
       <w:r>
         <w:t>With C = 0 and e = 0.3 (top right)</w:t>
       </w:r>
@@ -5387,13 +5392,36 @@
         </w:rPr>
         <w:t>:</w:t>
       </w:r>
-      <w:bookmarkStart w:id="0" w:name="_GoBack"/>
-      <w:bookmarkEnd w:id="0"/>
       <w:r>
         <w:rPr>
           <w:b/>
         </w:rPr>
         <w:t xml:space="preserve"> 0.65</w:t>
+      </w:r>
+    </w:p>
+    <w:p>
+      <w:r>
+        <w:t xml:space="preserve">With C = 0 and e = 0.5 (bottom left): </w:t>
+      </w:r>
+      <w:r>
+        <w:rPr>
+          <w:b/>
+        </w:rPr>
+        <w:t>ROC: 0.61</w:t>
+      </w:r>
+    </w:p>
+    <w:p>
+      <w:r>
+        <w:t xml:space="preserve">With C </w:t>
+      </w:r>
+      <w:r>
+        <w:t xml:space="preserve">= 0 and e = 1 (bottom right): </w:t>
+      </w:r>
+      <w:r>
+        <w:rPr>
+          <w:b/>
+        </w:rPr>
+        <w:t>ROC: 0.58</w:t>
       </w:r>
     </w:p>
     <w:p>
@@ -5541,8 +5569,530 @@
     </w:p>
     <w:p>
       <w:r>
+        <w:rPr>
+          <w:noProof/>
+        </w:rPr>
+        <w:drawing>
+          <wp:anchor distT="0" distB="0" distL="114300" distR="114300" simplePos="0" relativeHeight="251660288" behindDoc="1" locked="0" layoutInCell="1" allowOverlap="1">
+            <wp:simplePos x="0" y="0"/>
+            <wp:positionH relativeFrom="column">
+              <wp:posOffset>2752090</wp:posOffset>
+            </wp:positionH>
+            <wp:positionV relativeFrom="paragraph">
+              <wp:posOffset>92710</wp:posOffset>
+            </wp:positionV>
+            <wp:extent cx="2389505" cy="1790065"/>
+            <wp:effectExtent l="0" t="0" r="0" b="635"/>
+            <wp:wrapTight wrapText="bothSides">
+              <wp:wrapPolygon edited="0">
+                <wp:start x="0" y="0"/>
+                <wp:lineTo x="0" y="21454"/>
+                <wp:lineTo x="21468" y="21454"/>
+                <wp:lineTo x="21468" y="0"/>
+                <wp:lineTo x="0" y="0"/>
+              </wp:wrapPolygon>
+            </wp:wrapTight>
+            <wp:docPr id="5" name="Picture 5"/>
+            <wp:cNvGraphicFramePr>
+              <a:graphicFrameLocks xmlns:a="http://schemas.openxmlformats.org/drawingml/2006/main" noChangeAspect="1"/>
+            </wp:cNvGraphicFramePr>
+            <a:graphic xmlns:a="http://schemas.openxmlformats.org/drawingml/2006/main">
+              <a:graphicData uri="http://schemas.openxmlformats.org/drawingml/2006/picture">
+                <pic:pic xmlns:pic="http://schemas.openxmlformats.org/drawingml/2006/picture">
+                  <pic:nvPicPr>
+                    <pic:cNvPr id="5" name="roc.png"/>
+                    <pic:cNvPicPr/>
+                  </pic:nvPicPr>
+                  <pic:blipFill>
+                    <a:blip r:embed="rId7" cstate="print">
+                      <a:extLst>
+                        <a:ext uri="{28A0092B-C50C-407E-A947-70E740481C1C}">
+                          <a14:useLocalDpi xmlns:a14="http://schemas.microsoft.com/office/drawing/2010/main" val="0"/>
+                        </a:ext>
+                      </a:extLst>
+                    </a:blip>
+                    <a:stretch>
+                      <a:fillRect/>
+                    </a:stretch>
+                  </pic:blipFill>
+                  <pic:spPr>
+                    <a:xfrm>
+                      <a:off x="0" y="0"/>
+                      <a:ext cx="2389505" cy="1790065"/>
+                    </a:xfrm>
+                    <a:prstGeom prst="rect">
+                      <a:avLst/>
+                    </a:prstGeom>
+                  </pic:spPr>
+                </pic:pic>
+              </a:graphicData>
+            </a:graphic>
+            <wp14:sizeRelH relativeFrom="margin">
+              <wp14:pctWidth>0</wp14:pctWidth>
+            </wp14:sizeRelH>
+            <wp14:sizeRelV relativeFrom="margin">
+              <wp14:pctHeight>0</wp14:pctHeight>
+            </wp14:sizeRelV>
+          </wp:anchor>
+        </w:drawing>
+      </w:r>
+      <w:r>
+        <w:rPr>
+          <w:noProof/>
+        </w:rPr>
+        <w:drawing>
+          <wp:inline distT="0" distB="0" distL="0" distR="0">
+            <wp:extent cx="2562131" cy="1921599"/>
+            <wp:effectExtent l="0" t="0" r="3810" b="0"/>
+            <wp:docPr id="3" name="Picture 3"/>
+            <wp:cNvGraphicFramePr>
+              <a:graphicFrameLocks xmlns:a="http://schemas.openxmlformats.org/drawingml/2006/main" noChangeAspect="1"/>
+            </wp:cNvGraphicFramePr>
+            <a:graphic xmlns:a="http://schemas.openxmlformats.org/drawingml/2006/main">
+              <a:graphicData uri="http://schemas.openxmlformats.org/drawingml/2006/picture">
+                <pic:pic xmlns:pic="http://schemas.openxmlformats.org/drawingml/2006/picture">
+                  <pic:nvPicPr>
+                    <pic:cNvPr id="3" name="roc.png"/>
+                    <pic:cNvPicPr/>
+                  </pic:nvPicPr>
+                  <pic:blipFill>
+                    <a:blip r:embed="rId8" cstate="print">
+                      <a:extLst>
+                        <a:ext uri="{28A0092B-C50C-407E-A947-70E740481C1C}">
+                          <a14:useLocalDpi xmlns:a14="http://schemas.microsoft.com/office/drawing/2010/main" val="0"/>
+                        </a:ext>
+                      </a:extLst>
+                    </a:blip>
+                    <a:stretch>
+                      <a:fillRect/>
+                    </a:stretch>
+                  </pic:blipFill>
+                  <pic:spPr>
+                    <a:xfrm>
+                      <a:off x="0" y="0"/>
+                      <a:ext cx="2595958" cy="1946969"/>
+                    </a:xfrm>
+                    <a:prstGeom prst="rect">
+                      <a:avLst/>
+                    </a:prstGeom>
+                  </pic:spPr>
+                </pic:pic>
+              </a:graphicData>
+            </a:graphic>
+          </wp:inline>
+        </w:drawing>
+      </w:r>
+    </w:p>
+    <w:p/>
+    <w:p>
+      <w:r>
         <w:t>Notice that when we increasing learning rate parameter we generally got better ROC which means that perhaps with very low learning rate, we are overfitting.</w:t>
       </w:r>
+      <w:r>
+        <w:t xml:space="preserve"> However, notice that when learning rate is too large performance, ROC goes down again. Note if too large, the implementation may actually fail to converge. </w:t>
+      </w:r>
+    </w:p>
+    <w:p/>
+    <w:p>
+      <w:r>
+        <w:t>In the previous example, learning rate of e = 0.3 seemed to have yielded the best ROC. Thus let’s take that and now start varying the regularization parameter, C</w:t>
+      </w:r>
+    </w:p>
+    <w:p/>
+    <w:p>
+      <w:r>
+        <w:t>With C = 0</w:t>
+      </w:r>
+      <w:r>
+        <w:t>.1 and e = 0.3</w:t>
+      </w:r>
+      <w:r>
+        <w:t xml:space="preserve"> (top left): </w:t>
+      </w:r>
+      <w:r>
+        <w:rPr>
+          <w:b/>
+        </w:rPr>
+        <w:t xml:space="preserve">ROC: </w:t>
+      </w:r>
+      <w:r>
+        <w:rPr>
+          <w:b/>
+        </w:rPr>
+        <w:t>0.63 (ROC Flipped)</w:t>
+      </w:r>
+    </w:p>
+    <w:p>
+      <w:pPr>
+        <w:rPr>
+          <w:b/>
+        </w:rPr>
+      </w:pPr>
+      <w:r>
+        <w:t>With C = 0</w:t>
+      </w:r>
+      <w:r>
+        <w:t>.3</w:t>
+      </w:r>
+      <w:r>
+        <w:t xml:space="preserve"> and e = 0.3 (top right): </w:t>
+      </w:r>
+      <w:r>
+        <w:rPr>
+          <w:b/>
+        </w:rPr>
+        <w:t>ROC</w:t>
+      </w:r>
+      <w:r>
+        <w:rPr>
+          <w:b/>
+        </w:rPr>
+        <w:t>:</w:t>
+      </w:r>
+      <w:r>
+        <w:rPr>
+          <w:b/>
+        </w:rPr>
+        <w:t xml:space="preserve"> </w:t>
+      </w:r>
+      <w:r>
+        <w:rPr>
+          <w:b/>
+        </w:rPr>
+        <w:t>0.63 (ROC Flipped)</w:t>
+      </w:r>
+    </w:p>
+    <w:p>
+      <w:r>
+        <w:t>With C = 0</w:t>
+      </w:r>
+      <w:r>
+        <w:t>.5 and e = 0.3</w:t>
+      </w:r>
+      <w:r>
+        <w:t xml:space="preserve"> (bottom left): </w:t>
+      </w:r>
+      <w:r>
+        <w:rPr>
+          <w:b/>
+        </w:rPr>
+        <w:t xml:space="preserve">ROC: </w:t>
+      </w:r>
+      <w:r>
+        <w:rPr>
+          <w:b/>
+        </w:rPr>
+        <w:t>0.62 (ROC Flipped)</w:t>
+      </w:r>
+    </w:p>
+    <w:p>
+      <w:pPr>
+        <w:rPr>
+          <w:b/>
+        </w:rPr>
+      </w:pPr>
+      <w:r>
+        <w:t>With C = 0</w:t>
+      </w:r>
+      <w:r>
+        <w:t>.7 and e = 0.3</w:t>
+      </w:r>
+      <w:r>
+        <w:t xml:space="preserve"> (bottom right): </w:t>
+      </w:r>
+      <w:r>
+        <w:rPr>
+          <w:b/>
+        </w:rPr>
+        <w:t xml:space="preserve">ROC: </w:t>
+      </w:r>
+      <w:r>
+        <w:rPr>
+          <w:b/>
+        </w:rPr>
+        <w:t>0.62 (ROC Flipped)</w:t>
+      </w:r>
+    </w:p>
+    <w:p>
+      <w:pPr>
+        <w:rPr>
+          <w:b/>
+        </w:rPr>
+      </w:pPr>
+    </w:p>
+    <w:p>
+      <w:r>
+        <w:rPr>
+          <w:b/>
+          <w:noProof/>
+        </w:rPr>
+        <w:drawing>
+          <wp:anchor distT="0" distB="0" distL="114300" distR="114300" simplePos="0" relativeHeight="251661312" behindDoc="1" locked="0" layoutInCell="1" allowOverlap="1">
+            <wp:simplePos x="0" y="0"/>
+            <wp:positionH relativeFrom="column">
+              <wp:posOffset>2804927</wp:posOffset>
+            </wp:positionH>
+            <wp:positionV relativeFrom="paragraph">
+              <wp:posOffset>88699</wp:posOffset>
+            </wp:positionV>
+            <wp:extent cx="2258568" cy="1691640"/>
+            <wp:effectExtent l="0" t="0" r="2540" b="0"/>
+            <wp:wrapTight wrapText="bothSides">
+              <wp:wrapPolygon edited="0">
+                <wp:start x="0" y="0"/>
+                <wp:lineTo x="0" y="21405"/>
+                <wp:lineTo x="21503" y="21405"/>
+                <wp:lineTo x="21503" y="0"/>
+                <wp:lineTo x="0" y="0"/>
+              </wp:wrapPolygon>
+            </wp:wrapTight>
+            <wp:docPr id="7" name="Picture 7"/>
+            <wp:cNvGraphicFramePr>
+              <a:graphicFrameLocks xmlns:a="http://schemas.openxmlformats.org/drawingml/2006/main" noChangeAspect="1"/>
+            </wp:cNvGraphicFramePr>
+            <a:graphic xmlns:a="http://schemas.openxmlformats.org/drawingml/2006/main">
+              <a:graphicData uri="http://schemas.openxmlformats.org/drawingml/2006/picture">
+                <pic:pic xmlns:pic="http://schemas.openxmlformats.org/drawingml/2006/picture">
+                  <pic:nvPicPr>
+                    <pic:cNvPr id="7" name="roc.png"/>
+                    <pic:cNvPicPr/>
+                  </pic:nvPicPr>
+                  <pic:blipFill>
+                    <a:blip r:embed="rId9" cstate="print">
+                      <a:extLst>
+                        <a:ext uri="{28A0092B-C50C-407E-A947-70E740481C1C}">
+                          <a14:useLocalDpi xmlns:a14="http://schemas.microsoft.com/office/drawing/2010/main" val="0"/>
+                        </a:ext>
+                      </a:extLst>
+                    </a:blip>
+                    <a:stretch>
+                      <a:fillRect/>
+                    </a:stretch>
+                  </pic:blipFill>
+                  <pic:spPr>
+                    <a:xfrm>
+                      <a:off x="0" y="0"/>
+                      <a:ext cx="2258568" cy="1691640"/>
+                    </a:xfrm>
+                    <a:prstGeom prst="rect">
+                      <a:avLst/>
+                    </a:prstGeom>
+                  </pic:spPr>
+                </pic:pic>
+              </a:graphicData>
+            </a:graphic>
+            <wp14:sizeRelH relativeFrom="margin">
+              <wp14:pctWidth>0</wp14:pctWidth>
+            </wp14:sizeRelH>
+            <wp14:sizeRelV relativeFrom="margin">
+              <wp14:pctHeight>0</wp14:pctHeight>
+            </wp14:sizeRelV>
+          </wp:anchor>
+        </w:drawing>
+      </w:r>
+      <w:r>
+        <w:rPr>
+          <w:noProof/>
+        </w:rPr>
+        <w:drawing>
+          <wp:inline distT="0" distB="0" distL="0" distR="0">
+            <wp:extent cx="2510828" cy="1883121"/>
+            <wp:effectExtent l="0" t="0" r="3810" b="0"/>
+            <wp:docPr id="6" name="Picture 6"/>
+            <wp:cNvGraphicFramePr>
+              <a:graphicFrameLocks xmlns:a="http://schemas.openxmlformats.org/drawingml/2006/main" noChangeAspect="1"/>
+            </wp:cNvGraphicFramePr>
+            <a:graphic xmlns:a="http://schemas.openxmlformats.org/drawingml/2006/main">
+              <a:graphicData uri="http://schemas.openxmlformats.org/drawingml/2006/picture">
+                <pic:pic xmlns:pic="http://schemas.openxmlformats.org/drawingml/2006/picture">
+                  <pic:nvPicPr>
+                    <pic:cNvPr id="6" name="roc.png"/>
+                    <pic:cNvPicPr/>
+                  </pic:nvPicPr>
+                  <pic:blipFill>
+                    <a:blip r:embed="rId10" cstate="print">
+                      <a:extLst>
+                        <a:ext uri="{28A0092B-C50C-407E-A947-70E740481C1C}">
+                          <a14:useLocalDpi xmlns:a14="http://schemas.microsoft.com/office/drawing/2010/main" val="0"/>
+                        </a:ext>
+                      </a:extLst>
+                    </a:blip>
+                    <a:stretch>
+                      <a:fillRect/>
+                    </a:stretch>
+                  </pic:blipFill>
+                  <pic:spPr>
+                    <a:xfrm>
+                      <a:off x="0" y="0"/>
+                      <a:ext cx="2523922" cy="1892942"/>
+                    </a:xfrm>
+                    <a:prstGeom prst="rect">
+                      <a:avLst/>
+                    </a:prstGeom>
+                  </pic:spPr>
+                </pic:pic>
+              </a:graphicData>
+            </a:graphic>
+          </wp:inline>
+        </w:drawing>
+      </w:r>
+    </w:p>
+    <w:p/>
+    <w:p>
+      <w:r>
+        <w:rPr>
+          <w:noProof/>
+        </w:rPr>
+        <w:drawing>
+          <wp:anchor distT="0" distB="0" distL="114300" distR="114300" simplePos="0" relativeHeight="251663360" behindDoc="1" locked="0" layoutInCell="1" allowOverlap="1">
+            <wp:simplePos x="0" y="0"/>
+            <wp:positionH relativeFrom="column">
+              <wp:posOffset>2896600</wp:posOffset>
+            </wp:positionH>
+            <wp:positionV relativeFrom="paragraph">
+              <wp:posOffset>141913</wp:posOffset>
+            </wp:positionV>
+            <wp:extent cx="2350008" cy="1764792"/>
+            <wp:effectExtent l="0" t="0" r="0" b="635"/>
+            <wp:wrapTight wrapText="bothSides">
+              <wp:wrapPolygon edited="0">
+                <wp:start x="0" y="0"/>
+                <wp:lineTo x="0" y="21452"/>
+                <wp:lineTo x="21483" y="21452"/>
+                <wp:lineTo x="21483" y="0"/>
+                <wp:lineTo x="0" y="0"/>
+              </wp:wrapPolygon>
+            </wp:wrapTight>
+            <wp:docPr id="9" name="Picture 9"/>
+            <wp:cNvGraphicFramePr>
+              <a:graphicFrameLocks xmlns:a="http://schemas.openxmlformats.org/drawingml/2006/main" noChangeAspect="1"/>
+            </wp:cNvGraphicFramePr>
+            <a:graphic xmlns:a="http://schemas.openxmlformats.org/drawingml/2006/main">
+              <a:graphicData uri="http://schemas.openxmlformats.org/drawingml/2006/picture">
+                <pic:pic xmlns:pic="http://schemas.openxmlformats.org/drawingml/2006/picture">
+                  <pic:nvPicPr>
+                    <pic:cNvPr id="9" name="roc.png"/>
+                    <pic:cNvPicPr/>
+                  </pic:nvPicPr>
+                  <pic:blipFill>
+                    <a:blip r:embed="rId11" cstate="print">
+                      <a:extLst>
+                        <a:ext uri="{28A0092B-C50C-407E-A947-70E740481C1C}">
+                          <a14:useLocalDpi xmlns:a14="http://schemas.microsoft.com/office/drawing/2010/main" val="0"/>
+                        </a:ext>
+                      </a:extLst>
+                    </a:blip>
+                    <a:stretch>
+                      <a:fillRect/>
+                    </a:stretch>
+                  </pic:blipFill>
+                  <pic:spPr>
+                    <a:xfrm>
+                      <a:off x="0" y="0"/>
+                      <a:ext cx="2350008" cy="1764792"/>
+                    </a:xfrm>
+                    <a:prstGeom prst="rect">
+                      <a:avLst/>
+                    </a:prstGeom>
+                  </pic:spPr>
+                </pic:pic>
+              </a:graphicData>
+            </a:graphic>
+            <wp14:sizeRelH relativeFrom="margin">
+              <wp14:pctWidth>0</wp14:pctWidth>
+            </wp14:sizeRelH>
+            <wp14:sizeRelV relativeFrom="margin">
+              <wp14:pctHeight>0</wp14:pctHeight>
+            </wp14:sizeRelV>
+          </wp:anchor>
+        </w:drawing>
+      </w:r>
+      <w:r>
+        <w:rPr>
+          <w:noProof/>
+        </w:rPr>
+        <w:drawing>
+          <wp:anchor distT="0" distB="0" distL="114300" distR="114300" simplePos="0" relativeHeight="251662336" behindDoc="1" locked="0" layoutInCell="1" allowOverlap="1">
+            <wp:simplePos x="0" y="0"/>
+            <wp:positionH relativeFrom="column">
+              <wp:posOffset>54320</wp:posOffset>
+            </wp:positionH>
+            <wp:positionV relativeFrom="paragraph">
+              <wp:posOffset>24294</wp:posOffset>
+            </wp:positionV>
+            <wp:extent cx="2624328" cy="1965960"/>
+            <wp:effectExtent l="0" t="0" r="5080" b="2540"/>
+            <wp:wrapTight wrapText="bothSides">
+              <wp:wrapPolygon edited="0">
+                <wp:start x="0" y="0"/>
+                <wp:lineTo x="0" y="21488"/>
+                <wp:lineTo x="21537" y="21488"/>
+                <wp:lineTo x="21537" y="0"/>
+                <wp:lineTo x="0" y="0"/>
+              </wp:wrapPolygon>
+            </wp:wrapTight>
+            <wp:docPr id="8" name="Picture 8"/>
+            <wp:cNvGraphicFramePr>
+              <a:graphicFrameLocks xmlns:a="http://schemas.openxmlformats.org/drawingml/2006/main" noChangeAspect="1"/>
+            </wp:cNvGraphicFramePr>
+            <a:graphic xmlns:a="http://schemas.openxmlformats.org/drawingml/2006/main">
+              <a:graphicData uri="http://schemas.openxmlformats.org/drawingml/2006/picture">
+                <pic:pic xmlns:pic="http://schemas.openxmlformats.org/drawingml/2006/picture">
+                  <pic:nvPicPr>
+                    <pic:cNvPr id="8" name="roc.png"/>
+                    <pic:cNvPicPr/>
+                  </pic:nvPicPr>
+                  <pic:blipFill>
+                    <a:blip r:embed="rId12" cstate="print">
+                      <a:extLst>
+                        <a:ext uri="{28A0092B-C50C-407E-A947-70E740481C1C}">
+                          <a14:useLocalDpi xmlns:a14="http://schemas.microsoft.com/office/drawing/2010/main" val="0"/>
+                        </a:ext>
+                      </a:extLst>
+                    </a:blip>
+                    <a:stretch>
+                      <a:fillRect/>
+                    </a:stretch>
+                  </pic:blipFill>
+                  <pic:spPr>
+                    <a:xfrm>
+                      <a:off x="0" y="0"/>
+                      <a:ext cx="2624328" cy="1965960"/>
+                    </a:xfrm>
+                    <a:prstGeom prst="rect">
+                      <a:avLst/>
+                    </a:prstGeom>
+                  </pic:spPr>
+                </pic:pic>
+              </a:graphicData>
+            </a:graphic>
+            <wp14:sizeRelH relativeFrom="margin">
+              <wp14:pctWidth>0</wp14:pctWidth>
+            </wp14:sizeRelH>
+            <wp14:sizeRelV relativeFrom="margin">
+              <wp14:pctHeight>0</wp14:pctHeight>
+            </wp14:sizeRelV>
+          </wp:anchor>
+        </w:drawing>
+      </w:r>
+    </w:p>
+    <w:p/>
+    <w:p/>
+    <w:p/>
+    <w:p/>
+    <w:p/>
+    <w:p/>
+    <w:p/>
+    <w:p/>
+    <w:p/>
+    <w:p/>
+    <w:p/>
+    <w:p>
+      <w:r>
+        <w:t>Interestingly enough notice that varying the regularization term doesn’t change performance too much.</w:t>
+      </w:r>
+      <w:bookmarkStart w:id="0" w:name="_GoBack"/>
+      <w:bookmarkEnd w:id="0"/>
     </w:p>
     <w:sectPr>
       <w:pgSz w:w="12240" w:h="15840"/>

</xml_diff>

<commit_message>
Adding one minor change to hql for event statistics
</commit_message>
<xml_diff>
--- a/cse6250/bigbox/homeworks/hw2/homework2_answer.docx
+++ b/cse6250/bigbox/homeworks/hw2/homework2_answer.docx
@@ -2796,19 +2796,71 @@
         <w:rPr>
           <w:i/>
         </w:rPr>
-        <w:t>Show the log likelihood, l, of a single (x_t, y_t) pair</w:t>
-      </w:r>
-    </w:p>
-    <w:p>
-      <w:pPr>
+        <w:t>Show the log likelihood, l, of a single (</w:t>
+      </w:r>
+      <w:proofErr w:type="spellStart"/>
+      <w:r>
         <w:rPr>
           <w:i/>
         </w:rPr>
-      </w:pPr>
-    </w:p>
-    <w:p>
-      <w:r>
-        <w:t>For a single (x_t, y_t) pair, recall that y_t can only take on values 1 or 0 (since we’re assuming binary classifier.</w:t>
+        <w:t>x_t</w:t>
+      </w:r>
+      <w:proofErr w:type="spellEnd"/>
+      <w:r>
+        <w:rPr>
+          <w:i/>
+        </w:rPr>
+        <w:t xml:space="preserve">, </w:t>
+      </w:r>
+      <w:proofErr w:type="spellStart"/>
+      <w:r>
+        <w:rPr>
+          <w:i/>
+        </w:rPr>
+        <w:t>y_t</w:t>
+      </w:r>
+      <w:proofErr w:type="spellEnd"/>
+      <w:r>
+        <w:rPr>
+          <w:i/>
+        </w:rPr>
+        <w:t>) pair</w:t>
+      </w:r>
+    </w:p>
+    <w:p>
+      <w:pPr>
+        <w:rPr>
+          <w:i/>
+        </w:rPr>
+      </w:pPr>
+    </w:p>
+    <w:p>
+      <w:r>
+        <w:t>For a single (</w:t>
+      </w:r>
+      <w:proofErr w:type="spellStart"/>
+      <w:r>
+        <w:t>x_t</w:t>
+      </w:r>
+      <w:proofErr w:type="spellEnd"/>
+      <w:r>
+        <w:t xml:space="preserve">, </w:t>
+      </w:r>
+      <w:proofErr w:type="spellStart"/>
+      <w:r>
+        <w:t>y_t</w:t>
+      </w:r>
+      <w:proofErr w:type="spellEnd"/>
+      <w:r>
+        <w:t xml:space="preserve">) pair, recall that </w:t>
+      </w:r>
+      <w:proofErr w:type="spellStart"/>
+      <w:r>
+        <w:t>y_t</w:t>
+      </w:r>
+      <w:proofErr w:type="spellEnd"/>
+      <w:r>
+        <w:t xml:space="preserve"> can only take on values 1 or 0 (since we’re assuming binary classifier.</w:t>
       </w:r>
     </w:p>
     <w:p/>
@@ -3515,20 +3567,44 @@
           <w:b/>
           <w:i/>
         </w:rPr>
-        <w:t>b if x_t is very sparse?</w:t>
-      </w:r>
-    </w:p>
-    <w:p>
-      <w:pPr>
+        <w:t xml:space="preserve">b if </w:t>
+      </w:r>
+      <w:proofErr w:type="spellStart"/>
+      <w:r>
         <w:rPr>
           <w:b/>
           <w:i/>
         </w:rPr>
-      </w:pPr>
-    </w:p>
-    <w:p>
-      <w:r>
-        <w:t xml:space="preserve">Notice that if x_t is very sparse, then in the update rule, notice that if </w:t>
+        <w:t>x_t</w:t>
+      </w:r>
+      <w:proofErr w:type="spellEnd"/>
+      <w:r>
+        <w:rPr>
+          <w:b/>
+          <w:i/>
+        </w:rPr>
+        <w:t xml:space="preserve"> is very sparse?</w:t>
+      </w:r>
+    </w:p>
+    <w:p>
+      <w:pPr>
+        <w:rPr>
+          <w:b/>
+          <w:i/>
+        </w:rPr>
+      </w:pPr>
+    </w:p>
+    <w:p>
+      <w:r>
+        <w:t xml:space="preserve">Notice that if </w:t>
+      </w:r>
+      <w:proofErr w:type="spellStart"/>
+      <w:r>
+        <w:t>x_t</w:t>
+      </w:r>
+      <w:proofErr w:type="spellEnd"/>
+      <w:r>
+        <w:t xml:space="preserve"> is very sparse, then in the update rule, notice that if </w:t>
       </w:r>
       <m:oMath>
         <m:sSup>
@@ -3721,7 +3797,23 @@
     </w:p>
     <w:p>
       <w:r>
-        <w:t xml:space="preserve">Or I suppose that if x_t is actually very very sparse, then the time complexity might be argued as </w:t>
+        <w:t xml:space="preserve">Or I suppose that if </w:t>
+      </w:r>
+      <w:proofErr w:type="spellStart"/>
+      <w:r>
+        <w:t>x_t</w:t>
+      </w:r>
+      <w:proofErr w:type="spellEnd"/>
+      <w:r>
+        <w:t xml:space="preserve"> is actually very </w:t>
+      </w:r>
+      <w:proofErr w:type="spellStart"/>
+      <w:r>
+        <w:t>very</w:t>
+      </w:r>
+      <w:proofErr w:type="spellEnd"/>
+      <w:r>
+        <w:t xml:space="preserve"> sparse, then the time complexity might be argued as </w:t>
       </w:r>
       <m:oMath>
         <m:r>
@@ -4322,7 +4414,15 @@
     </w:p>
     <w:p>
       <w:r>
-        <w:t>Notice that now when x^j is zero, or when there is a sparse matrix, there is still an update that happens. Thus the time complexity is</w:t>
+        <w:t xml:space="preserve">Notice that now when </w:t>
+      </w:r>
+      <w:proofErr w:type="spellStart"/>
+      <w:r>
+        <w:t>x^j</w:t>
+      </w:r>
+      <w:proofErr w:type="spellEnd"/>
+      <w:r>
+        <w:t xml:space="preserve"> is zero, or when there is a sparse matrix, there is still an update that happens. Thus the time complexity is</w:t>
       </w:r>
     </w:p>
     <w:p>
@@ -6091,8 +6191,151 @@
       <w:r>
         <w:t>Interestingly enough notice that varying the regularization term doesn’t change performance too much.</w:t>
       </w:r>
+    </w:p>
+    <w:p/>
+    <w:p/>
+    <w:p/>
+    <w:p/>
+    <w:p/>
+    <w:p>
+      <w:pPr>
+        <w:pStyle w:val="Heading2"/>
+      </w:pPr>
+      <w:r>
+        <w:lastRenderedPageBreak/>
+        <w:t>2.4. Hadoop</w:t>
+      </w:r>
+    </w:p>
+    <w:p>
+      <w:r>
+        <w:t>Using the default parameters, C=0; e = 0.</w:t>
+      </w:r>
+      <w:r>
+        <w:t>0</w:t>
+      </w:r>
+      <w:r>
+        <w:t xml:space="preserve">1, the ROC curve looks like the following, with </w:t>
+      </w:r>
+      <w:r>
+        <w:rPr>
+          <w:b/>
+        </w:rPr>
+        <w:t>AUROC = 0.59</w:t>
+      </w:r>
+      <w:r>
+        <w:t>. Which is actually worse</w:t>
+      </w:r>
+    </w:p>
+    <w:p/>
+    <w:p>
+      <w:pPr>
+        <w:jc w:val="center"/>
+      </w:pPr>
+      <w:r>
+        <w:rPr>
+          <w:noProof/>
+        </w:rPr>
+        <w:drawing>
+          <wp:inline distT="0" distB="0" distL="0" distR="0">
+            <wp:extent cx="3548959" cy="2661719"/>
+            <wp:effectExtent l="0" t="0" r="0" b="5715"/>
+            <wp:docPr id="10" name="Picture 10"/>
+            <wp:cNvGraphicFramePr>
+              <a:graphicFrameLocks xmlns:a="http://schemas.openxmlformats.org/drawingml/2006/main" noChangeAspect="1"/>
+            </wp:cNvGraphicFramePr>
+            <a:graphic xmlns:a="http://schemas.openxmlformats.org/drawingml/2006/main">
+              <a:graphicData uri="http://schemas.openxmlformats.org/drawingml/2006/picture">
+                <pic:pic xmlns:pic="http://schemas.openxmlformats.org/drawingml/2006/picture">
+                  <pic:nvPicPr>
+                    <pic:cNvPr id="10" name="roc.png"/>
+                    <pic:cNvPicPr/>
+                  </pic:nvPicPr>
+                  <pic:blipFill>
+                    <a:blip r:embed="rId13">
+                      <a:extLst>
+                        <a:ext uri="{28A0092B-C50C-407E-A947-70E740481C1C}">
+                          <a14:useLocalDpi xmlns:a14="http://schemas.microsoft.com/office/drawing/2010/main" val="0"/>
+                        </a:ext>
+                      </a:extLst>
+                    </a:blip>
+                    <a:stretch>
+                      <a:fillRect/>
+                    </a:stretch>
+                  </pic:blipFill>
+                  <pic:spPr>
+                    <a:xfrm>
+                      <a:off x="0" y="0"/>
+                      <a:ext cx="3558852" cy="2669138"/>
+                    </a:xfrm>
+                    <a:prstGeom prst="rect">
+                      <a:avLst/>
+                    </a:prstGeom>
+                  </pic:spPr>
+                </pic:pic>
+              </a:graphicData>
+            </a:graphic>
+          </wp:inline>
+        </w:drawing>
+      </w:r>
+    </w:p>
+    <w:p>
+      <w:r>
+        <w:t>When we use the best parameters from the previous part, C = 0; e = 0.3, the ROC curve looks like this AUROC = 0.59, which is about the same.</w:t>
+      </w:r>
       <w:bookmarkStart w:id="0" w:name="_GoBack"/>
       <w:bookmarkEnd w:id="0"/>
+    </w:p>
+    <w:p/>
+    <w:p>
+      <w:pPr>
+        <w:jc w:val="center"/>
+      </w:pPr>
+      <w:r>
+        <w:rPr>
+          <w:noProof/>
+        </w:rPr>
+        <w:drawing>
+          <wp:inline distT="0" distB="0" distL="0" distR="0">
+            <wp:extent cx="3078179" cy="2308634"/>
+            <wp:effectExtent l="0" t="0" r="0" b="3175"/>
+            <wp:docPr id="11" name="Picture 11"/>
+            <wp:cNvGraphicFramePr>
+              <a:graphicFrameLocks xmlns:a="http://schemas.openxmlformats.org/drawingml/2006/main" noChangeAspect="1"/>
+            </wp:cNvGraphicFramePr>
+            <a:graphic xmlns:a="http://schemas.openxmlformats.org/drawingml/2006/main">
+              <a:graphicData uri="http://schemas.openxmlformats.org/drawingml/2006/picture">
+                <pic:pic xmlns:pic="http://schemas.openxmlformats.org/drawingml/2006/picture">
+                  <pic:nvPicPr>
+                    <pic:cNvPr id="11" name="roc.png"/>
+                    <pic:cNvPicPr/>
+                  </pic:nvPicPr>
+                  <pic:blipFill>
+                    <a:blip r:embed="rId13">
+                      <a:extLst>
+                        <a:ext uri="{28A0092B-C50C-407E-A947-70E740481C1C}">
+                          <a14:useLocalDpi xmlns:a14="http://schemas.microsoft.com/office/drawing/2010/main" val="0"/>
+                        </a:ext>
+                      </a:extLst>
+                    </a:blip>
+                    <a:stretch>
+                      <a:fillRect/>
+                    </a:stretch>
+                  </pic:blipFill>
+                  <pic:spPr>
+                    <a:xfrm>
+                      <a:off x="0" y="0"/>
+                      <a:ext cx="3085215" cy="2313911"/>
+                    </a:xfrm>
+                    <a:prstGeom prst="rect">
+                      <a:avLst/>
+                    </a:prstGeom>
+                  </pic:spPr>
+                </pic:pic>
+              </a:graphicData>
+            </a:graphic>
+          </wp:inline>
+        </w:drawing>
+      </w:r>
     </w:p>
     <w:sectPr>
       <w:pgSz w:w="12240" w:h="15840"/>

</xml_diff>